<commit_message>
:bug: :sparkles: share and correction historyScreen
</commit_message>
<xml_diff>
--- a/cahier_des_charges.docx
+++ b/cahier_des_charges.docx
@@ -27,38 +27,21 @@
       </w:r>
     </w:p>
     <w:p>
-      <w:pPr>
-        <w:rPr>
-          <w:lang w:val="en-US"/>
-        </w:rPr>
-      </w:pPr>
-      <w:r>
-        <w:rPr>
-          <w:lang w:val="en-US"/>
-        </w:rPr>
+      <w:r>
         <w:t>OUALLET Sébastien</w:t>
       </w:r>
     </w:p>
     <w:p>
-      <w:pPr>
-        <w:rPr>
-          <w:lang w:val="en-US"/>
-        </w:rPr>
-      </w:pPr>
-      <w:r>
-        <w:rPr>
-          <w:lang w:val="en-US"/>
-        </w:rPr>
-        <w:t>UREN Can Serkan</w:t>
-      </w:r>
-    </w:p>
-    <w:p>
-      <w:pPr>
-        <w:rPr>
-          <w:lang w:val="en-US"/>
-        </w:rPr>
-      </w:pPr>
-    </w:p>
+      <w:r>
+        <w:t xml:space="preserve">UREN Can </w:t>
+      </w:r>
+      <w:proofErr w:type="spellStart"/>
+      <w:r>
+        <w:t>Serkan</w:t>
+      </w:r>
+      <w:proofErr w:type="spellEnd"/>
+    </w:p>
+    <w:p/>
     <w:p>
       <w:r>
         <w:t>Description globale : Mise à disposition de données alimentaire telles que les apport énergétiques etc….</w:t>
@@ -111,6 +94,24 @@
         </w:rPr>
         <w:t>// Can</w:t>
       </w:r>
+      <w:r>
+        <w:rPr>
+          <w:color w:val="FF0000"/>
+        </w:rPr>
+        <w:t xml:space="preserve"> </w:t>
+      </w:r>
+      <w:r>
+        <w:rPr>
+          <w:color w:val="FF0000"/>
+        </w:rPr>
+        <w:sym w:font="Wingdings" w:char="F0E0"/>
+      </w:r>
+      <w:r>
+        <w:rPr>
+          <w:color w:val="FF0000"/>
+        </w:rPr>
+        <w:t xml:space="preserve"> A FAIRE</w:t>
+      </w:r>
     </w:p>
     <w:p/>
     <w:p>
@@ -184,301 +185,319 @@
         </w:rPr>
         <w:t>// Julien la moula</w:t>
       </w:r>
+    </w:p>
+    <w:p>
+      <w:pPr>
+        <w:pStyle w:val="Paragraphedeliste"/>
+        <w:numPr>
+          <w:ilvl w:val="2"/>
+          <w:numId w:val="1"/>
+        </w:numPr>
+      </w:pPr>
+      <w:r>
+        <w:t>Nom du produi</w:t>
+      </w:r>
+      <w:r>
+        <w:t>t</w:t>
+      </w:r>
+    </w:p>
+    <w:p>
+      <w:pPr>
+        <w:pStyle w:val="Paragraphedeliste"/>
+        <w:numPr>
+          <w:ilvl w:val="2"/>
+          <w:numId w:val="1"/>
+        </w:numPr>
+      </w:pPr>
+      <w:r>
+        <w:t>Marque</w:t>
+      </w:r>
+    </w:p>
+    <w:p>
+      <w:pPr>
+        <w:pStyle w:val="Paragraphedeliste"/>
+        <w:numPr>
+          <w:ilvl w:val="2"/>
+          <w:numId w:val="1"/>
+        </w:numPr>
+      </w:pPr>
+      <w:r>
+        <w:t>Catégorie</w:t>
+      </w:r>
+    </w:p>
+    <w:p/>
+    <w:p>
+      <w:pPr>
+        <w:pStyle w:val="Paragraphedeliste"/>
+        <w:numPr>
+          <w:ilvl w:val="0"/>
+          <w:numId w:val="1"/>
+        </w:numPr>
+      </w:pPr>
+      <w:r>
+        <w:t xml:space="preserve">Scan </w:t>
+      </w:r>
+    </w:p>
+    <w:p>
+      <w:pPr>
+        <w:pStyle w:val="Paragraphedeliste"/>
+        <w:numPr>
+          <w:ilvl w:val="1"/>
+          <w:numId w:val="1"/>
+        </w:numPr>
+      </w:pPr>
+      <w:r>
+        <w:t xml:space="preserve">Afficher la caméra pour scanner </w:t>
+      </w:r>
+      <w:r>
+        <w:rPr>
+          <w:color w:val="FF0000"/>
+        </w:rPr>
+        <w:t>// Can</w:t>
+      </w:r>
+    </w:p>
+    <w:p>
+      <w:pPr>
+        <w:pStyle w:val="Paragraphedeliste"/>
+        <w:ind w:left="1440"/>
+      </w:pPr>
+    </w:p>
+    <w:p>
+      <w:pPr>
+        <w:pStyle w:val="Paragraphedeliste"/>
+        <w:numPr>
+          <w:ilvl w:val="0"/>
+          <w:numId w:val="1"/>
+        </w:numPr>
+      </w:pPr>
+      <w:r>
+        <w:t>Détails :</w:t>
+      </w:r>
+      <w:r>
+        <w:t xml:space="preserve"> </w:t>
+      </w:r>
+      <w:r>
+        <w:rPr>
+          <w:color w:val="00B050"/>
+        </w:rPr>
+        <w:t>// Julien la moula</w:t>
+      </w:r>
+    </w:p>
+    <w:p>
+      <w:pPr>
+        <w:pStyle w:val="Paragraphedeliste"/>
+        <w:numPr>
+          <w:ilvl w:val="1"/>
+          <w:numId w:val="1"/>
+        </w:numPr>
+      </w:pPr>
+      <w:r>
+        <w:t>Image du produit</w:t>
+      </w:r>
+    </w:p>
+    <w:p>
+      <w:pPr>
+        <w:pStyle w:val="Paragraphedeliste"/>
+        <w:numPr>
+          <w:ilvl w:val="1"/>
+          <w:numId w:val="1"/>
+        </w:numPr>
+      </w:pPr>
+      <w:r>
+        <w:t>Nom</w:t>
+      </w:r>
+    </w:p>
+    <w:p>
+      <w:pPr>
+        <w:pStyle w:val="Paragraphedeliste"/>
+        <w:numPr>
+          <w:ilvl w:val="1"/>
+          <w:numId w:val="1"/>
+        </w:numPr>
+      </w:pPr>
+      <w:r>
+        <w:t>Apport énergétique </w:t>
+      </w:r>
+    </w:p>
+    <w:p>
+      <w:pPr>
+        <w:pStyle w:val="Paragraphedeliste"/>
+        <w:numPr>
+          <w:ilvl w:val="1"/>
+          <w:numId w:val="1"/>
+        </w:numPr>
+      </w:pPr>
+      <w:proofErr w:type="spellStart"/>
+      <w:r>
+        <w:t>Nutriscore</w:t>
+      </w:r>
+      <w:proofErr w:type="spellEnd"/>
+      <w:r>
+        <w:t xml:space="preserve"> </w:t>
+      </w:r>
+    </w:p>
+    <w:p>
+      <w:pPr>
+        <w:pStyle w:val="Paragraphedeliste"/>
+        <w:numPr>
+          <w:ilvl w:val="1"/>
+          <w:numId w:val="1"/>
+        </w:numPr>
+      </w:pPr>
+      <w:r>
+        <w:t>Composition</w:t>
+      </w:r>
+    </w:p>
+    <w:p>
+      <w:pPr>
+        <w:pStyle w:val="Paragraphedeliste"/>
+        <w:numPr>
+          <w:ilvl w:val="1"/>
+          <w:numId w:val="1"/>
+        </w:numPr>
+      </w:pPr>
+      <w:r>
+        <w:t xml:space="preserve">Partage </w:t>
+      </w:r>
+      <w:r>
+        <w:t>global</w:t>
+      </w:r>
+    </w:p>
+    <w:p>
+      <w:pPr>
+        <w:pStyle w:val="Paragraphedeliste"/>
+        <w:ind w:left="1080"/>
+      </w:pPr>
+    </w:p>
+    <w:p>
+      <w:pPr>
+        <w:pStyle w:val="Paragraphedeliste"/>
+        <w:numPr>
+          <w:ilvl w:val="0"/>
+          <w:numId w:val="1"/>
+        </w:numPr>
+      </w:pPr>
+      <w:r>
+        <w:t>Liste de course</w:t>
+      </w:r>
+      <w:r>
+        <w:t xml:space="preserve"> </w:t>
+      </w:r>
+      <w:r>
+        <w:rPr>
+          <w:color w:val="5B9BD5" w:themeColor="accent5"/>
+        </w:rPr>
+        <w:t xml:space="preserve">// </w:t>
+      </w:r>
+      <w:proofErr w:type="spellStart"/>
+      <w:r>
+        <w:rPr>
+          <w:color w:val="5B9BD5" w:themeColor="accent5"/>
+        </w:rPr>
+        <w:t>Seb</w:t>
+      </w:r>
+      <w:proofErr w:type="spellEnd"/>
+    </w:p>
+    <w:p>
+      <w:pPr>
+        <w:pStyle w:val="Paragraphedeliste"/>
+        <w:numPr>
+          <w:ilvl w:val="1"/>
+          <w:numId w:val="1"/>
+        </w:numPr>
+      </w:pPr>
+      <w:r>
+        <w:t>Ajout d’éléments à la liste de course récurrente</w:t>
+      </w:r>
+    </w:p>
+    <w:p/>
+    <w:p>
+      <w:pPr>
+        <w:pStyle w:val="Paragraphedeliste"/>
+        <w:numPr>
+          <w:ilvl w:val="0"/>
+          <w:numId w:val="1"/>
+        </w:numPr>
+        <w:rPr>
+          <w:color w:val="5B9BD5" w:themeColor="accent5"/>
+        </w:rPr>
+      </w:pPr>
+      <w:r>
+        <w:t xml:space="preserve">Historique </w:t>
+      </w:r>
+      <w:r>
+        <w:rPr>
+          <w:color w:val="5B9BD5" w:themeColor="accent5"/>
+        </w:rPr>
+        <w:t xml:space="preserve">// </w:t>
+      </w:r>
+      <w:proofErr w:type="spellStart"/>
+      <w:r>
+        <w:rPr>
+          <w:color w:val="5B9BD5" w:themeColor="accent5"/>
+        </w:rPr>
+        <w:t>Redux</w:t>
+      </w:r>
+      <w:proofErr w:type="spellEnd"/>
+      <w:r>
+        <w:rPr>
+          <w:color w:val="5B9BD5" w:themeColor="accent5"/>
+        </w:rPr>
+        <w:t xml:space="preserve"> </w:t>
+      </w:r>
+      <w:r>
+        <w:rPr>
+          <w:color w:val="5B9BD5" w:themeColor="accent5"/>
+        </w:rPr>
+        <w:sym w:font="Wingdings" w:char="F0E0"/>
+      </w:r>
+      <w:r>
+        <w:rPr>
+          <w:color w:val="5B9BD5" w:themeColor="accent5"/>
+        </w:rPr>
+        <w:t xml:space="preserve"> </w:t>
+      </w:r>
+      <w:proofErr w:type="spellStart"/>
+      <w:r>
+        <w:rPr>
+          <w:color w:val="5B9BD5" w:themeColor="accent5"/>
+        </w:rPr>
+        <w:t>Seb</w:t>
+      </w:r>
+      <w:proofErr w:type="spellEnd"/>
+    </w:p>
+    <w:p>
+      <w:pPr>
+        <w:pStyle w:val="Paragraphedeliste"/>
+        <w:numPr>
+          <w:ilvl w:val="1"/>
+          <w:numId w:val="1"/>
+        </w:numPr>
+        <w:rPr>
+          <w:color w:val="FF0000"/>
+        </w:rPr>
+      </w:pPr>
+      <w:r>
+        <w:t>Éléments scannés</w:t>
+      </w:r>
+      <w:r>
+        <w:t xml:space="preserve"> </w:t>
+      </w:r>
       <w:bookmarkStart w:id="0" w:name="_GoBack"/>
-      <w:bookmarkEnd w:id="0"/>
-    </w:p>
-    <w:p>
-      <w:pPr>
-        <w:pStyle w:val="Paragraphedeliste"/>
-        <w:numPr>
-          <w:ilvl w:val="2"/>
-          <w:numId w:val="1"/>
-        </w:numPr>
-      </w:pPr>
-      <w:r>
-        <w:t>Nom du produi</w:t>
-      </w:r>
-      <w:r>
-        <w:t>t</w:t>
-      </w:r>
-    </w:p>
-    <w:p>
-      <w:pPr>
-        <w:pStyle w:val="Paragraphedeliste"/>
-        <w:numPr>
-          <w:ilvl w:val="2"/>
-          <w:numId w:val="1"/>
-        </w:numPr>
-      </w:pPr>
-      <w:r>
-        <w:t>Marque</w:t>
-      </w:r>
-    </w:p>
-    <w:p>
-      <w:pPr>
-        <w:pStyle w:val="Paragraphedeliste"/>
-        <w:numPr>
-          <w:ilvl w:val="2"/>
-          <w:numId w:val="1"/>
-        </w:numPr>
-      </w:pPr>
-      <w:r>
-        <w:t>Catégorie</w:t>
-      </w:r>
-    </w:p>
-    <w:p/>
-    <w:p>
-      <w:pPr>
-        <w:pStyle w:val="Paragraphedeliste"/>
-        <w:numPr>
-          <w:ilvl w:val="0"/>
-          <w:numId w:val="1"/>
-        </w:numPr>
-      </w:pPr>
-      <w:r>
-        <w:t xml:space="preserve">Scan </w:t>
-      </w:r>
-    </w:p>
-    <w:p>
-      <w:pPr>
-        <w:pStyle w:val="Paragraphedeliste"/>
-        <w:numPr>
-          <w:ilvl w:val="1"/>
-          <w:numId w:val="1"/>
-        </w:numPr>
-      </w:pPr>
-      <w:r>
-        <w:t xml:space="preserve">Afficher la caméra pour scanner </w:t>
-      </w:r>
       <w:r>
         <w:rPr>
           <w:color w:val="FF0000"/>
         </w:rPr>
-        <w:t>// Can</w:t>
-      </w:r>
-    </w:p>
-    <w:p>
-      <w:pPr>
-        <w:pStyle w:val="Paragraphedeliste"/>
-        <w:ind w:left="1440"/>
-      </w:pPr>
-    </w:p>
-    <w:p>
-      <w:pPr>
-        <w:pStyle w:val="Paragraphedeliste"/>
-        <w:numPr>
-          <w:ilvl w:val="0"/>
-          <w:numId w:val="1"/>
-        </w:numPr>
-      </w:pPr>
-      <w:r>
-        <w:t>Détails :</w:t>
-      </w:r>
-      <w:r>
-        <w:t xml:space="preserve"> </w:t>
-      </w:r>
-      <w:r>
-        <w:rPr>
-          <w:color w:val="00B050"/>
-        </w:rPr>
-        <w:t>// Julien la moula</w:t>
-      </w:r>
-    </w:p>
-    <w:p>
-      <w:pPr>
-        <w:pStyle w:val="Paragraphedeliste"/>
-        <w:numPr>
-          <w:ilvl w:val="1"/>
-          <w:numId w:val="1"/>
-        </w:numPr>
-      </w:pPr>
-      <w:r>
-        <w:t>Image du produit</w:t>
-      </w:r>
-    </w:p>
-    <w:p>
-      <w:pPr>
-        <w:pStyle w:val="Paragraphedeliste"/>
-        <w:numPr>
-          <w:ilvl w:val="1"/>
-          <w:numId w:val="1"/>
-        </w:numPr>
-      </w:pPr>
-      <w:r>
-        <w:t>Nom</w:t>
-      </w:r>
-    </w:p>
-    <w:p>
-      <w:pPr>
-        <w:pStyle w:val="Paragraphedeliste"/>
-        <w:numPr>
-          <w:ilvl w:val="1"/>
-          <w:numId w:val="1"/>
-        </w:numPr>
-      </w:pPr>
-      <w:r>
-        <w:t>Apport énergétique </w:t>
-      </w:r>
-    </w:p>
-    <w:p>
-      <w:pPr>
-        <w:pStyle w:val="Paragraphedeliste"/>
-        <w:numPr>
-          <w:ilvl w:val="1"/>
-          <w:numId w:val="1"/>
-        </w:numPr>
-      </w:pPr>
-      <w:proofErr w:type="spellStart"/>
-      <w:r>
-        <w:t>Nutriscore</w:t>
-      </w:r>
-      <w:proofErr w:type="spellEnd"/>
-      <w:r>
-        <w:t xml:space="preserve"> </w:t>
-      </w:r>
-    </w:p>
-    <w:p>
-      <w:pPr>
-        <w:pStyle w:val="Paragraphedeliste"/>
-        <w:numPr>
-          <w:ilvl w:val="1"/>
-          <w:numId w:val="1"/>
-        </w:numPr>
-      </w:pPr>
-      <w:r>
-        <w:t>Composition</w:t>
-      </w:r>
-    </w:p>
-    <w:p>
-      <w:pPr>
-        <w:pStyle w:val="Paragraphedeliste"/>
-        <w:numPr>
-          <w:ilvl w:val="1"/>
-          <w:numId w:val="1"/>
-        </w:numPr>
-      </w:pPr>
-      <w:r>
-        <w:t xml:space="preserve">Partage </w:t>
-      </w:r>
-      <w:r>
-        <w:t>global</w:t>
-      </w:r>
-    </w:p>
-    <w:p>
-      <w:pPr>
-        <w:pStyle w:val="Paragraphedeliste"/>
-        <w:ind w:left="1080"/>
-      </w:pPr>
-    </w:p>
-    <w:p>
-      <w:pPr>
-        <w:pStyle w:val="Paragraphedeliste"/>
-        <w:numPr>
-          <w:ilvl w:val="0"/>
-          <w:numId w:val="1"/>
-        </w:numPr>
-      </w:pPr>
-      <w:r>
-        <w:t>Liste de course</w:t>
-      </w:r>
-      <w:r>
-        <w:t xml:space="preserve"> </w:t>
-      </w:r>
-      <w:r>
-        <w:rPr>
-          <w:color w:val="5B9BD5" w:themeColor="accent5"/>
-        </w:rPr>
-        <w:t xml:space="preserve">// </w:t>
-      </w:r>
-      <w:proofErr w:type="spellStart"/>
-      <w:r>
-        <w:rPr>
-          <w:color w:val="5B9BD5" w:themeColor="accent5"/>
-        </w:rPr>
-        <w:t>Seb</w:t>
-      </w:r>
-      <w:proofErr w:type="spellEnd"/>
-    </w:p>
-    <w:p>
-      <w:pPr>
-        <w:pStyle w:val="Paragraphedeliste"/>
-        <w:numPr>
-          <w:ilvl w:val="1"/>
-          <w:numId w:val="1"/>
-        </w:numPr>
-      </w:pPr>
-      <w:r>
-        <w:t>Ajout d’éléments à la liste de course récurrente</w:t>
-      </w:r>
-    </w:p>
-    <w:p/>
-    <w:p>
-      <w:pPr>
-        <w:pStyle w:val="Paragraphedeliste"/>
-        <w:numPr>
-          <w:ilvl w:val="0"/>
-          <w:numId w:val="1"/>
-        </w:numPr>
-        <w:rPr>
-          <w:color w:val="5B9BD5" w:themeColor="accent5"/>
-        </w:rPr>
-      </w:pPr>
-      <w:r>
-        <w:t xml:space="preserve">Historique </w:t>
-      </w:r>
-      <w:r>
-        <w:rPr>
-          <w:color w:val="5B9BD5" w:themeColor="accent5"/>
-        </w:rPr>
-        <w:t xml:space="preserve">// </w:t>
-      </w:r>
-      <w:proofErr w:type="spellStart"/>
-      <w:r>
-        <w:rPr>
-          <w:color w:val="5B9BD5" w:themeColor="accent5"/>
-        </w:rPr>
-        <w:t>Redux</w:t>
-      </w:r>
-      <w:proofErr w:type="spellEnd"/>
-      <w:r>
-        <w:rPr>
-          <w:color w:val="5B9BD5" w:themeColor="accent5"/>
-        </w:rPr>
-        <w:t xml:space="preserve"> </w:t>
-      </w:r>
-      <w:r>
-        <w:rPr>
-          <w:color w:val="5B9BD5" w:themeColor="accent5"/>
-        </w:rPr>
         <w:sym w:font="Wingdings" w:char="F0E0"/>
       </w:r>
       <w:r>
         <w:rPr>
-          <w:color w:val="5B9BD5" w:themeColor="accent5"/>
-        </w:rPr>
-        <w:t xml:space="preserve"> </w:t>
-      </w:r>
-      <w:proofErr w:type="spellStart"/>
-      <w:r>
-        <w:rPr>
-          <w:color w:val="5B9BD5" w:themeColor="accent5"/>
-        </w:rPr>
-        <w:t>Seb</w:t>
-      </w:r>
-      <w:proofErr w:type="spellEnd"/>
-    </w:p>
-    <w:p>
-      <w:pPr>
-        <w:pStyle w:val="Paragraphedeliste"/>
-        <w:numPr>
-          <w:ilvl w:val="1"/>
-          <w:numId w:val="1"/>
-        </w:numPr>
-      </w:pPr>
-      <w:r>
-        <w:t>Éléments scannés</w:t>
-      </w:r>
-    </w:p>
+          <w:color w:val="FF0000"/>
+        </w:rPr>
+        <w:t xml:space="preserve"> OK</w:t>
+      </w:r>
+    </w:p>
+    <w:bookmarkEnd w:id="0"/>
     <w:p>
       <w:pPr>
         <w:pStyle w:val="Paragraphedeliste"/>

</xml_diff>

<commit_message>
:pencil: authors & cahier des charges
</commit_message>
<xml_diff>
--- a/cahier_des_charges.docx
+++ b/cahier_des_charges.docx
@@ -41,16 +41,52 @@
       </w:r>
       <w:proofErr w:type="spellEnd"/>
     </w:p>
+    <w:p>
+      <w:bookmarkStart w:id="0" w:name="_GoBack"/>
+      <w:bookmarkEnd w:id="0"/>
+    </w:p>
+    <w:p>
+      <w:r>
+        <w:t>Description globale : Mise à disposition de données alimentaire telles que les apport énergétiques etc….</w:t>
+      </w:r>
+    </w:p>
     <w:p/>
     <w:p>
       <w:r>
-        <w:t>Description globale : Mise à disposition de données alimentaire telles que les apport énergétiques etc….</w:t>
+        <w:t>Fonctionnalités natives utilisées :</w:t>
+      </w:r>
+    </w:p>
+    <w:p>
+      <w:pPr>
+        <w:pStyle w:val="Paragraphedeliste"/>
+        <w:numPr>
+          <w:ilvl w:val="0"/>
+          <w:numId w:val="1"/>
+        </w:numPr>
+      </w:pPr>
+      <w:r>
+        <w:t>Appareil Photo</w:t>
+      </w:r>
+    </w:p>
+    <w:p>
+      <w:pPr>
+        <w:pStyle w:val="Paragraphedeliste"/>
+        <w:numPr>
+          <w:ilvl w:val="0"/>
+          <w:numId w:val="1"/>
+        </w:numPr>
+      </w:pPr>
+      <w:r>
+        <w:t>Partage global</w:t>
+      </w:r>
+      <w:r>
+        <w:t xml:space="preserve"> </w:t>
       </w:r>
     </w:p>
     <w:p/>
     <w:p>
       <w:r>
-        <w:t>Fonctionnalités natives utilisées :</w:t>
+        <w:t>Fonctionnalités de l’application :</w:t>
       </w:r>
     </w:p>
     <w:p>
@@ -62,442 +98,264 @@
         </w:numPr>
       </w:pPr>
       <w:r>
-        <w:t>Appareil Photo</w:t>
-      </w:r>
+        <w:t>Recherche</w:t>
+      </w:r>
+    </w:p>
+    <w:p>
+      <w:pPr>
+        <w:pStyle w:val="Paragraphedeliste"/>
+        <w:numPr>
+          <w:ilvl w:val="1"/>
+          <w:numId w:val="1"/>
+        </w:numPr>
+      </w:pPr>
+      <w:r>
+        <w:t>Historique de recherche (</w:t>
+      </w:r>
+      <w:proofErr w:type="spellStart"/>
+      <w:r>
+        <w:t>scrollview</w:t>
+      </w:r>
+      <w:proofErr w:type="spellEnd"/>
+      <w:r>
+        <w:t>)</w:t>
+      </w:r>
+    </w:p>
+    <w:p>
+      <w:pPr>
+        <w:pStyle w:val="Paragraphedeliste"/>
+        <w:numPr>
+          <w:ilvl w:val="1"/>
+          <w:numId w:val="1"/>
+        </w:numPr>
+      </w:pPr>
+      <w:r>
+        <w:t>Recherche par </w:t>
+      </w:r>
+    </w:p>
+    <w:p>
+      <w:pPr>
+        <w:pStyle w:val="Paragraphedeliste"/>
+        <w:numPr>
+          <w:ilvl w:val="2"/>
+          <w:numId w:val="1"/>
+        </w:numPr>
+      </w:pPr>
+      <w:r>
+        <w:t>Nom du produi</w:t>
+      </w:r>
+      <w:r>
+        <w:t>t</w:t>
+      </w:r>
+    </w:p>
+    <w:p>
+      <w:pPr>
+        <w:pStyle w:val="Paragraphedeliste"/>
+        <w:numPr>
+          <w:ilvl w:val="2"/>
+          <w:numId w:val="1"/>
+        </w:numPr>
+      </w:pPr>
+      <w:r>
+        <w:t>Marque</w:t>
+      </w:r>
+    </w:p>
+    <w:p>
+      <w:pPr>
+        <w:pStyle w:val="Paragraphedeliste"/>
+        <w:numPr>
+          <w:ilvl w:val="2"/>
+          <w:numId w:val="1"/>
+        </w:numPr>
+      </w:pPr>
+      <w:r>
+        <w:t>Catégorie</w:t>
+      </w:r>
+    </w:p>
+    <w:p/>
+    <w:p>
+      <w:pPr>
+        <w:pStyle w:val="Paragraphedeliste"/>
+        <w:numPr>
+          <w:ilvl w:val="0"/>
+          <w:numId w:val="1"/>
+        </w:numPr>
+      </w:pPr>
+      <w:r>
+        <w:t xml:space="preserve">Scan </w:t>
+      </w:r>
+    </w:p>
+    <w:p>
+      <w:pPr>
+        <w:pStyle w:val="Paragraphedeliste"/>
+        <w:numPr>
+          <w:ilvl w:val="1"/>
+          <w:numId w:val="1"/>
+        </w:numPr>
+      </w:pPr>
+      <w:r>
+        <w:t>Afficher la caméra pour scanner</w:t>
+      </w:r>
+    </w:p>
+    <w:p>
+      <w:pPr>
+        <w:pStyle w:val="Paragraphedeliste"/>
+        <w:ind w:left="1440"/>
+      </w:pPr>
+    </w:p>
+    <w:p>
+      <w:pPr>
+        <w:pStyle w:val="Paragraphedeliste"/>
+        <w:numPr>
+          <w:ilvl w:val="0"/>
+          <w:numId w:val="1"/>
+        </w:numPr>
+      </w:pPr>
+      <w:r>
+        <w:t>Détails </w:t>
+      </w:r>
+    </w:p>
+    <w:p>
+      <w:pPr>
+        <w:pStyle w:val="Paragraphedeliste"/>
+        <w:numPr>
+          <w:ilvl w:val="1"/>
+          <w:numId w:val="1"/>
+        </w:numPr>
+      </w:pPr>
+      <w:r>
+        <w:t>Image du produit</w:t>
+      </w:r>
+    </w:p>
+    <w:p>
+      <w:pPr>
+        <w:pStyle w:val="Paragraphedeliste"/>
+        <w:numPr>
+          <w:ilvl w:val="1"/>
+          <w:numId w:val="1"/>
+        </w:numPr>
+      </w:pPr>
+      <w:r>
+        <w:t>Nom</w:t>
+      </w:r>
+    </w:p>
+    <w:p>
+      <w:pPr>
+        <w:pStyle w:val="Paragraphedeliste"/>
+        <w:numPr>
+          <w:ilvl w:val="1"/>
+          <w:numId w:val="1"/>
+        </w:numPr>
+      </w:pPr>
+      <w:r>
+        <w:t>Apport énergétique </w:t>
+      </w:r>
+    </w:p>
+    <w:p>
+      <w:pPr>
+        <w:pStyle w:val="Paragraphedeliste"/>
+        <w:numPr>
+          <w:ilvl w:val="1"/>
+          <w:numId w:val="1"/>
+        </w:numPr>
+      </w:pPr>
+      <w:proofErr w:type="spellStart"/>
+      <w:r>
+        <w:t>Nutriscore</w:t>
+      </w:r>
+      <w:proofErr w:type="spellEnd"/>
       <w:r>
         <w:t xml:space="preserve"> </w:t>
       </w:r>
-      <w:r>
+    </w:p>
+    <w:p>
+      <w:pPr>
+        <w:pStyle w:val="Paragraphedeliste"/>
+        <w:numPr>
+          <w:ilvl w:val="1"/>
+          <w:numId w:val="1"/>
+        </w:numPr>
+      </w:pPr>
+      <w:r>
+        <w:t>Composition</w:t>
+      </w:r>
+    </w:p>
+    <w:p>
+      <w:pPr>
+        <w:pStyle w:val="Paragraphedeliste"/>
+        <w:numPr>
+          <w:ilvl w:val="1"/>
+          <w:numId w:val="1"/>
+        </w:numPr>
+      </w:pPr>
+      <w:r>
+        <w:t xml:space="preserve">Partage </w:t>
+      </w:r>
+      <w:r>
+        <w:t>global</w:t>
+      </w:r>
+    </w:p>
+    <w:p>
+      <w:pPr>
+        <w:pStyle w:val="Paragraphedeliste"/>
+        <w:ind w:left="1080"/>
+      </w:pPr>
+    </w:p>
+    <w:p>
+      <w:pPr>
+        <w:pStyle w:val="Paragraphedeliste"/>
+        <w:numPr>
+          <w:ilvl w:val="0"/>
+          <w:numId w:val="1"/>
+        </w:numPr>
+      </w:pPr>
+      <w:r>
+        <w:t>Liste de course</w:t>
+      </w:r>
+    </w:p>
+    <w:p>
+      <w:pPr>
+        <w:pStyle w:val="Paragraphedeliste"/>
+        <w:numPr>
+          <w:ilvl w:val="1"/>
+          <w:numId w:val="1"/>
+        </w:numPr>
+      </w:pPr>
+      <w:r>
+        <w:t>Ajout d’éléments à la liste de course récurrente</w:t>
+      </w:r>
+    </w:p>
+    <w:p/>
+    <w:p>
+      <w:pPr>
+        <w:pStyle w:val="Paragraphedeliste"/>
+        <w:numPr>
+          <w:ilvl w:val="0"/>
+          <w:numId w:val="1"/>
+        </w:numPr>
+        <w:rPr>
+          <w:color w:val="5B9BD5" w:themeColor="accent5"/>
+        </w:rPr>
+      </w:pPr>
+      <w:r>
+        <w:t>Historique</w:t>
+      </w:r>
+    </w:p>
+    <w:p>
+      <w:pPr>
+        <w:pStyle w:val="Paragraphedeliste"/>
+        <w:numPr>
+          <w:ilvl w:val="1"/>
+          <w:numId w:val="1"/>
+        </w:numPr>
         <w:rPr>
           <w:color w:val="FF0000"/>
         </w:rPr>
-        <w:t>// Can</w:t>
-      </w:r>
-    </w:p>
-    <w:p>
-      <w:pPr>
-        <w:pStyle w:val="Paragraphedeliste"/>
-        <w:numPr>
-          <w:ilvl w:val="0"/>
-          <w:numId w:val="1"/>
-        </w:numPr>
-      </w:pPr>
-      <w:r>
-        <w:t>Partage global</w:t>
-      </w:r>
-      <w:r>
-        <w:t xml:space="preserve"> </w:t>
-      </w:r>
-      <w:r>
-        <w:rPr>
-          <w:color w:val="FF0000"/>
-        </w:rPr>
-        <w:t>// Can</w:t>
-      </w:r>
-      <w:r>
-        <w:rPr>
-          <w:color w:val="FF0000"/>
-        </w:rPr>
-        <w:t xml:space="preserve"> </w:t>
-      </w:r>
-      <w:r>
-        <w:rPr>
-          <w:color w:val="FF0000"/>
-        </w:rPr>
-        <w:sym w:font="Wingdings" w:char="F0E0"/>
-      </w:r>
-      <w:r>
-        <w:rPr>
-          <w:color w:val="FF0000"/>
-        </w:rPr>
-        <w:t xml:space="preserve"> A FAIRE</w:t>
-      </w:r>
-    </w:p>
-    <w:p/>
-    <w:p>
-      <w:r>
-        <w:t>Fonctionnalités de l’application :</w:t>
-      </w:r>
-    </w:p>
-    <w:p>
-      <w:pPr>
-        <w:pStyle w:val="Paragraphedeliste"/>
-        <w:numPr>
-          <w:ilvl w:val="0"/>
-          <w:numId w:val="1"/>
-        </w:numPr>
-      </w:pPr>
-      <w:r>
-        <w:t>Recherche</w:t>
-      </w:r>
-    </w:p>
-    <w:p>
-      <w:pPr>
-        <w:pStyle w:val="Paragraphedeliste"/>
-        <w:numPr>
-          <w:ilvl w:val="1"/>
-          <w:numId w:val="1"/>
-        </w:numPr>
-      </w:pPr>
-      <w:r>
-        <w:t>Historique de recherche (</w:t>
-      </w:r>
-      <w:proofErr w:type="spellStart"/>
-      <w:r>
-        <w:t>scrollview</w:t>
-      </w:r>
-      <w:proofErr w:type="spellEnd"/>
-      <w:r>
-        <w:t>)</w:t>
-      </w:r>
-      <w:r>
-        <w:t xml:space="preserve"> </w:t>
-      </w:r>
-      <w:r>
-        <w:rPr>
-          <w:color w:val="5B9BD5" w:themeColor="accent5"/>
-        </w:rPr>
-        <w:t xml:space="preserve">// </w:t>
-      </w:r>
-      <w:proofErr w:type="spellStart"/>
-      <w:r>
-        <w:rPr>
-          <w:color w:val="5B9BD5" w:themeColor="accent5"/>
-        </w:rPr>
-        <w:t>Seb</w:t>
-      </w:r>
-      <w:proofErr w:type="spellEnd"/>
-    </w:p>
-    <w:p>
-      <w:pPr>
-        <w:pStyle w:val="Paragraphedeliste"/>
-        <w:numPr>
-          <w:ilvl w:val="1"/>
-          <w:numId w:val="1"/>
-        </w:numPr>
-      </w:pPr>
-      <w:r>
-        <w:t xml:space="preserve">Recherche par : </w:t>
-      </w:r>
-      <w:r>
-        <w:rPr>
-          <w:color w:val="70AD47" w:themeColor="accent6"/>
-        </w:rPr>
-        <w:t>// Julien la moula</w:t>
-      </w:r>
-    </w:p>
-    <w:p>
-      <w:pPr>
-        <w:pStyle w:val="Paragraphedeliste"/>
-        <w:numPr>
-          <w:ilvl w:val="2"/>
-          <w:numId w:val="1"/>
-        </w:numPr>
-      </w:pPr>
-      <w:r>
-        <w:t>Nom du produi</w:t>
-      </w:r>
-      <w:r>
-        <w:t>t</w:t>
-      </w:r>
-    </w:p>
-    <w:p>
-      <w:pPr>
-        <w:pStyle w:val="Paragraphedeliste"/>
-        <w:numPr>
-          <w:ilvl w:val="2"/>
-          <w:numId w:val="1"/>
-        </w:numPr>
-      </w:pPr>
-      <w:r>
-        <w:t>Marque</w:t>
-      </w:r>
-    </w:p>
-    <w:p>
-      <w:pPr>
-        <w:pStyle w:val="Paragraphedeliste"/>
-        <w:numPr>
-          <w:ilvl w:val="2"/>
-          <w:numId w:val="1"/>
-        </w:numPr>
-      </w:pPr>
-      <w:r>
-        <w:t>Catégorie</w:t>
-      </w:r>
-    </w:p>
-    <w:p/>
-    <w:p>
-      <w:pPr>
-        <w:pStyle w:val="Paragraphedeliste"/>
-        <w:numPr>
-          <w:ilvl w:val="0"/>
-          <w:numId w:val="1"/>
-        </w:numPr>
-      </w:pPr>
-      <w:r>
-        <w:t xml:space="preserve">Scan </w:t>
-      </w:r>
-    </w:p>
-    <w:p>
-      <w:pPr>
-        <w:pStyle w:val="Paragraphedeliste"/>
-        <w:numPr>
-          <w:ilvl w:val="1"/>
-          <w:numId w:val="1"/>
-        </w:numPr>
-      </w:pPr>
-      <w:r>
-        <w:t xml:space="preserve">Afficher la caméra pour scanner </w:t>
-      </w:r>
-      <w:r>
-        <w:rPr>
-          <w:color w:val="FF0000"/>
-        </w:rPr>
-        <w:t>// Can</w:t>
-      </w:r>
-    </w:p>
-    <w:p>
-      <w:pPr>
-        <w:pStyle w:val="Paragraphedeliste"/>
-        <w:ind w:left="1440"/>
-      </w:pPr>
-    </w:p>
-    <w:p>
-      <w:pPr>
-        <w:pStyle w:val="Paragraphedeliste"/>
-        <w:numPr>
-          <w:ilvl w:val="0"/>
-          <w:numId w:val="1"/>
-        </w:numPr>
-      </w:pPr>
-      <w:r>
-        <w:t>Détails :</w:t>
-      </w:r>
-      <w:r>
-        <w:t xml:space="preserve"> </w:t>
-      </w:r>
-      <w:r>
-        <w:rPr>
-          <w:color w:val="00B050"/>
-        </w:rPr>
-        <w:t>// Julien la moula</w:t>
-      </w:r>
-    </w:p>
-    <w:p>
-      <w:pPr>
-        <w:pStyle w:val="Paragraphedeliste"/>
-        <w:numPr>
-          <w:ilvl w:val="1"/>
-          <w:numId w:val="1"/>
-        </w:numPr>
-      </w:pPr>
-      <w:r>
-        <w:t>Image du produit</w:t>
-      </w:r>
-    </w:p>
-    <w:p>
-      <w:pPr>
-        <w:pStyle w:val="Paragraphedeliste"/>
-        <w:numPr>
-          <w:ilvl w:val="1"/>
-          <w:numId w:val="1"/>
-        </w:numPr>
-      </w:pPr>
-      <w:r>
-        <w:t>Nom</w:t>
-      </w:r>
-    </w:p>
-    <w:p>
-      <w:pPr>
-        <w:pStyle w:val="Paragraphedeliste"/>
-        <w:numPr>
-          <w:ilvl w:val="1"/>
-          <w:numId w:val="1"/>
-        </w:numPr>
-      </w:pPr>
-      <w:r>
-        <w:t>Apport énergétique </w:t>
-      </w:r>
-    </w:p>
-    <w:p>
-      <w:pPr>
-        <w:pStyle w:val="Paragraphedeliste"/>
-        <w:numPr>
-          <w:ilvl w:val="1"/>
-          <w:numId w:val="1"/>
-        </w:numPr>
-      </w:pPr>
-      <w:proofErr w:type="spellStart"/>
-      <w:r>
-        <w:t>Nutriscore</w:t>
-      </w:r>
-      <w:proofErr w:type="spellEnd"/>
-      <w:r>
-        <w:t xml:space="preserve"> </w:t>
-      </w:r>
-    </w:p>
-    <w:p>
-      <w:pPr>
-        <w:pStyle w:val="Paragraphedeliste"/>
-        <w:numPr>
-          <w:ilvl w:val="1"/>
-          <w:numId w:val="1"/>
-        </w:numPr>
-      </w:pPr>
-      <w:r>
-        <w:t>Composition</w:t>
-      </w:r>
-    </w:p>
-    <w:p>
-      <w:pPr>
-        <w:pStyle w:val="Paragraphedeliste"/>
-        <w:numPr>
-          <w:ilvl w:val="1"/>
-          <w:numId w:val="1"/>
-        </w:numPr>
-      </w:pPr>
-      <w:r>
-        <w:t xml:space="preserve">Partage </w:t>
-      </w:r>
-      <w:r>
-        <w:t>global</w:t>
-      </w:r>
-    </w:p>
-    <w:p>
-      <w:pPr>
-        <w:pStyle w:val="Paragraphedeliste"/>
-        <w:ind w:left="1080"/>
-      </w:pPr>
-    </w:p>
-    <w:p>
-      <w:pPr>
-        <w:pStyle w:val="Paragraphedeliste"/>
-        <w:numPr>
-          <w:ilvl w:val="0"/>
-          <w:numId w:val="1"/>
-        </w:numPr>
-      </w:pPr>
-      <w:r>
-        <w:t>Liste de course</w:t>
-      </w:r>
-      <w:r>
-        <w:t xml:space="preserve"> </w:t>
-      </w:r>
-      <w:r>
-        <w:rPr>
-          <w:color w:val="5B9BD5" w:themeColor="accent5"/>
-        </w:rPr>
-        <w:t xml:space="preserve">// </w:t>
-      </w:r>
-      <w:proofErr w:type="spellStart"/>
-      <w:r>
-        <w:rPr>
-          <w:color w:val="5B9BD5" w:themeColor="accent5"/>
-        </w:rPr>
-        <w:t>Seb</w:t>
-      </w:r>
-      <w:proofErr w:type="spellEnd"/>
-    </w:p>
-    <w:p>
-      <w:pPr>
-        <w:pStyle w:val="Paragraphedeliste"/>
-        <w:numPr>
-          <w:ilvl w:val="1"/>
-          <w:numId w:val="1"/>
-        </w:numPr>
-      </w:pPr>
-      <w:r>
-        <w:t>Ajout d’éléments à la liste de course récurrente</w:t>
-      </w:r>
-    </w:p>
-    <w:p/>
-    <w:p>
-      <w:pPr>
-        <w:pStyle w:val="Paragraphedeliste"/>
-        <w:numPr>
-          <w:ilvl w:val="0"/>
-          <w:numId w:val="1"/>
-        </w:numPr>
-        <w:rPr>
-          <w:color w:val="5B9BD5" w:themeColor="accent5"/>
-        </w:rPr>
-      </w:pPr>
-      <w:r>
-        <w:t xml:space="preserve">Historique </w:t>
-      </w:r>
-      <w:r>
-        <w:rPr>
-          <w:color w:val="5B9BD5" w:themeColor="accent5"/>
-        </w:rPr>
-        <w:t xml:space="preserve">// </w:t>
-      </w:r>
-      <w:proofErr w:type="spellStart"/>
-      <w:r>
-        <w:rPr>
-          <w:color w:val="5B9BD5" w:themeColor="accent5"/>
-        </w:rPr>
-        <w:t>Redux</w:t>
-      </w:r>
-      <w:proofErr w:type="spellEnd"/>
-      <w:r>
-        <w:rPr>
-          <w:color w:val="5B9BD5" w:themeColor="accent5"/>
-        </w:rPr>
-        <w:t xml:space="preserve"> </w:t>
-      </w:r>
-      <w:r>
-        <w:rPr>
-          <w:color w:val="5B9BD5" w:themeColor="accent5"/>
-        </w:rPr>
-        <w:sym w:font="Wingdings" w:char="F0E0"/>
-      </w:r>
-      <w:r>
-        <w:rPr>
-          <w:color w:val="5B9BD5" w:themeColor="accent5"/>
-        </w:rPr>
-        <w:t xml:space="preserve"> </w:t>
-      </w:r>
-      <w:proofErr w:type="spellStart"/>
-      <w:r>
-        <w:rPr>
-          <w:color w:val="5B9BD5" w:themeColor="accent5"/>
-        </w:rPr>
-        <w:t>Seb</w:t>
-      </w:r>
-      <w:proofErr w:type="spellEnd"/>
-    </w:p>
-    <w:p>
-      <w:pPr>
-        <w:pStyle w:val="Paragraphedeliste"/>
-        <w:numPr>
-          <w:ilvl w:val="1"/>
-          <w:numId w:val="1"/>
-        </w:numPr>
-        <w:rPr>
-          <w:color w:val="FF0000"/>
-        </w:rPr>
       </w:pPr>
       <w:r>
         <w:t>Éléments scannés</w:t>
       </w:r>
-      <w:r>
-        <w:t xml:space="preserve"> </w:t>
-      </w:r>
-      <w:bookmarkStart w:id="0" w:name="_GoBack"/>
-      <w:r>
-        <w:rPr>
-          <w:color w:val="FF0000"/>
-        </w:rPr>
-        <w:sym w:font="Wingdings" w:char="F0E0"/>
-      </w:r>
-      <w:r>
-        <w:rPr>
-          <w:color w:val="FF0000"/>
-        </w:rPr>
-        <w:t xml:space="preserve"> OK</w:t>
-      </w:r>
-    </w:p>
-    <w:bookmarkEnd w:id="0"/>
+    </w:p>
     <w:p>
       <w:pPr>
         <w:pStyle w:val="Paragraphedeliste"/>
@@ -526,7 +384,7 @@
   <w:abstractNum w:abstractNumId="0" w15:restartNumberingAfterBreak="0">
     <w:nsid w:val="6D534A80"/>
     <w:multiLevelType w:val="hybridMultilevel"/>
-    <w:tmpl w:val="3C828FC0"/>
+    <w:tmpl w:val="04F23BEE"/>
     <w:lvl w:ilvl="0" w:tplc="2FFADA4C">
       <w:numFmt w:val="bullet"/>
       <w:lvlText w:val="-"/>
@@ -538,7 +396,7 @@
         <w:rFonts w:ascii="Calibri" w:eastAsiaTheme="minorHAnsi" w:hAnsi="Calibri" w:cs="Calibri" w:hint="default"/>
       </w:rPr>
     </w:lvl>
-    <w:lvl w:ilvl="1" w:tplc="040C0003">
+    <w:lvl w:ilvl="1" w:tplc="6200243E">
       <w:start w:val="1"/>
       <w:numFmt w:val="bullet"/>
       <w:lvlText w:val="o"/>
@@ -548,6 +406,7 @@
       </w:pPr>
       <w:rPr>
         <w:rFonts w:ascii="Courier New" w:hAnsi="Courier New" w:hint="default"/>
+        <w:color w:val="auto"/>
       </w:rPr>
     </w:lvl>
     <w:lvl w:ilvl="2" w:tplc="040C0005">

</xml_diff>